<commit_message>
Added project outline V0.4 and corrected V0.3
</commit_message>
<xml_diff>
--- a/Documentation/Project Outline/Project_Outline_V0-3_Draft.docx
+++ b/Documentation/Project Outline/Project_Outline_V0-3_Draft.docx
@@ -286,7 +286,7 @@
           <w:szCs w:val="22"/>
           <w:lang w:val="en-US"/>
         </w:rPr>
-        <w:t>3</w:t>
+        <w:t>4</w:t>
       </w:r>
       <w:r>
         <w:rPr>
@@ -306,7 +306,7 @@
           <w:szCs w:val="22"/>
           <w:lang w:val="en-US"/>
         </w:rPr>
-        <w:t>07</w:t>
+        <w:t>09</w:t>
       </w:r>
       <w:r>
         <w:rPr>
@@ -440,7 +440,14 @@
           <w:sz w:val="22"/>
           <w:szCs w:val="22"/>
         </w:rPr>
-        <w:t>This project, given a brief outline by the project title, aims to produce a piece of software that assists new, beginner and intermediary players of the MMORPG game Destiny 2 by leveraging emerging AI chatbot services.</w:t>
+        <w:t>This project aims to produce a piece of software that assists beginner and intermediary players of the MMORPG game Destiny 2 by leveraging emerging AI chatbot services</w:t>
+      </w:r>
+      <w:r>
+        <w:rPr>
+          <w:sz w:val="22"/>
+          <w:szCs w:val="22"/>
+        </w:rPr>
+        <w:t xml:space="preserve"> to optimize their character builds and improve their core game skills.</w:t>
       </w:r>
     </w:p>
     <w:p>
@@ -574,6 +581,13 @@
         </w:rPr>
         <w:t xml:space="preserve">and the accessibility of smartphone applications should be an aspect in any investigation. </w:t>
       </w:r>
+      <w:r>
+        <w:rPr>
+          <w:sz w:val="22"/>
+          <w:szCs w:val="22"/>
+        </w:rPr>
+        <w:t>Both performance and API limitations such as request limits will also affect any decision as to target platform.</w:t>
+      </w:r>
     </w:p>
     <w:p>
       <w:pPr>
@@ -616,7 +630,14 @@
           <w:sz w:val="22"/>
           <w:szCs w:val="22"/>
         </w:rPr>
-        <w:t>] will also obviously be used to retrieve detailed player information</w:t>
+        <w:t xml:space="preserve">] will also obviously be used to retrieve player </w:t>
+      </w:r>
+      <w:r>
+        <w:rPr>
+          <w:sz w:val="22"/>
+          <w:szCs w:val="22"/>
+        </w:rPr>
+        <w:t>data (vault/inventory contents, activity history, live data)</w:t>
       </w:r>
       <w:r>
         <w:rPr>
@@ -653,28 +674,22 @@
           <w:sz w:val="22"/>
           <w:szCs w:val="22"/>
         </w:rPr>
-        <w:t>The development language and build-system utilised will be given weight to by possible API implementation configurations, as well as determined through investigations into its target platform. Due to the complexity of these interactions, a waterfall methodology</w:t>
-      </w:r>
-      <w:r>
-        <w:rPr>
-          <w:sz w:val="22"/>
-          <w:szCs w:val="22"/>
-        </w:rPr>
-        <w:t>[5]</w:t>
-      </w:r>
-      <w:r>
-        <w:rPr>
-          <w:sz w:val="22"/>
-          <w:szCs w:val="22"/>
-        </w:rPr>
-        <w:t xml:space="preserve"> will be used for development, to ensure the best cohesion </w:t>
-      </w:r>
-      <w:r>
-        <w:rPr>
-          <w:sz w:val="22"/>
-          <w:szCs w:val="22"/>
-        </w:rPr>
-        <w:t>of technologies and choice of target.</w:t>
+        <w:t xml:space="preserve">The development language and build-system utilised will be given weight to by possible API implementation configurations, as well as determined through investigations into its target </w:t>
+      </w:r>
+      <w:r>
+        <w:rPr>
+          <w:sz w:val="22"/>
+          <w:szCs w:val="22"/>
+        </w:rPr>
+        <w:lastRenderedPageBreak/>
+        <w:t>platform. Due to the complexity of these interaction</w:t>
+      </w:r>
+      <w:r>
+        <w:rPr>
+          <w:sz w:val="22"/>
+          <w:szCs w:val="22"/>
+        </w:rPr>
+        <w:t>s, a phase-based waterfall approach is best to orchestrate an optimal and well equipped design.</w:t>
       </w:r>
     </w:p>
     <w:p>
@@ -694,7 +709,6 @@
           <w:sz w:val="40"/>
           <w:szCs w:val="40"/>
         </w:rPr>
-        <w:lastRenderedPageBreak/>
         <w:t>Proposed Tasks</w:t>
       </w:r>
     </w:p>
@@ -1170,7 +1184,16 @@
           <w:sz w:val="22"/>
           <w:szCs w:val="22"/>
         </w:rPr>
-        <w:t xml:space="preserve">Two demonstrations are required for this project. Ensuring the project is at relevant stages in its development for these will be a consideration throughout the project lifecycle. The mid-term demonstration aims to demonstrate the capabilities of the main features discussed, focusing on back-end logic. The final demo will include the front-end and back-end working in tandem, representing a deployable piece of software. </w:t>
+        <w:t xml:space="preserve">Two demonstrations are required for this project. Ensuring the project is at relevant stages in its development for these will be a consideration throughout the project lifecycle. The mid-term demonstration aims to demonstrate the capabilities of the </w:t>
+      </w:r>
+      <w:r>
+        <w:rPr>
+          <w:rFonts w:eastAsia="Arial" w:cs="Arial"/>
+          <w:sz w:val="22"/>
+          <w:szCs w:val="22"/>
+        </w:rPr>
+        <w:lastRenderedPageBreak/>
+        <w:t xml:space="preserve">main features discussed, focusing on back-end logic. The final demo will include the front-end and back-end working in tandem, representing a deployable piece of software. </w:t>
       </w:r>
     </w:p>
     <w:p>
@@ -1193,7 +1216,6 @@
           <w:sz w:val="40"/>
           <w:szCs w:val="40"/>
         </w:rPr>
-        <w:lastRenderedPageBreak/>
         <w:t>Project Deliverables</w:t>
       </w:r>
     </w:p>
@@ -1391,18 +1413,87 @@
     </w:p>
     <w:p>
       <w:pPr>
-        <w:jc w:val="center"/>
-        <w:rPr>
-          <w:b/>
-          <w:bCs/>
-          <w:sz w:val="22"/>
-          <w:szCs w:val="22"/>
-        </w:rPr>
-      </w:pPr>
+        <w:jc w:val="both"/>
+        <w:rPr>
+          <w:sz w:val="22"/>
+          <w:szCs w:val="22"/>
+        </w:rPr>
+      </w:pPr>
+      <w:r>
+        <w:rPr>
+          <w:sz w:val="22"/>
+          <w:szCs w:val="22"/>
+        </w:rPr>
+        <w:t xml:space="preserve">[1] Google Gemini, “Gemini API Docs”, 2025. [Online]. Available: </w:t>
+      </w:r>
+      <w:hyperlink r:id="rId7" w:history="1">
+        <w:r>
+          <w:rPr>
+            <w:rStyle w:val="Hyperlink"/>
+            <w:sz w:val="22"/>
+            <w:szCs w:val="22"/>
+          </w:rPr>
+          <w:t>https://ai.google.dev/gemini-api/docs</w:t>
+        </w:r>
+      </w:hyperlink>
+      <w:r>
+        <w:rPr>
+          <w:sz w:val="22"/>
+          <w:szCs w:val="22"/>
+        </w:rPr>
+        <w:t>. [Accessed 28/01/2025].</w:t>
+      </w:r>
+    </w:p>
+    <w:p>
+      <w:pPr>
+        <w:ind w:left="720"/>
+        <w:jc w:val="both"/>
+        <w:rPr>
+          <w:sz w:val="22"/>
+          <w:szCs w:val="22"/>
+        </w:rPr>
+      </w:pPr>
+      <w:r>
+        <w:rPr>
+          <w:sz w:val="22"/>
+          <w:szCs w:val="22"/>
+        </w:rPr>
+        <w:t xml:space="preserve">Google Gemini is an AI reasoning model similar to other services such as ChatGPT. The API offers developers the ability to integrate </w:t>
+      </w:r>
+      <w:r>
+        <w:rPr>
+          <w:sz w:val="22"/>
+          <w:szCs w:val="22"/>
+        </w:rPr>
+        <w:t>AI</w:t>
+      </w:r>
+      <w:r>
+        <w:rPr>
+          <w:sz w:val="22"/>
+          <w:szCs w:val="22"/>
+        </w:rPr>
+        <w:t xml:space="preserve"> reasoning into their applications.</w:t>
+      </w:r>
+    </w:p>
+    <w:p>
+      <w:pPr>
+        <w:jc w:val="both"/>
+        <w:rPr>
+          <w:sz w:val="22"/>
+          <w:szCs w:val="22"/>
+        </w:rPr>
+      </w:pPr>
+      <w:r>
+        <w:rPr>
+          <w:sz w:val="22"/>
+          <w:szCs w:val="22"/>
+        </w:rPr>
+        <w:t>[2] Langchain</w:t>
+      </w:r>
     </w:p>
     <w:sectPr>
-      <w:headerReference w:type="default" r:id="rId7"/>
-      <w:footerReference w:type="default" r:id="rId8"/>
+      <w:headerReference w:type="default" r:id="rId8"/>
+      <w:footerReference w:type="default" r:id="rId9"/>
       <w:pgSz w:w="11906" w:h="16838"/>
       <w:pgMar w:top="1440" w:right="1440" w:bottom="1440" w:left="1440" w:header="708" w:footer="708" w:gutter="0"/>
       <w:cols w:space="708"/>
@@ -3042,6 +3133,29 @@
     <w:uiPriority w:val="99"/>
     <w:rsid w:val="00A05BDC"/>
   </w:style>
+  <w:style w:type="character" w:styleId="Hyperlink">
+    <w:name w:val="Hyperlink"/>
+    <w:basedOn w:val="DefaultParagraphFont"/>
+    <w:uiPriority w:val="99"/>
+    <w:unhideWhenUsed/>
+    <w:rsid w:val="00F91E1F"/>
+    <w:rPr>
+      <w:color w:val="467886" w:themeColor="hyperlink"/>
+      <w:u w:val="single"/>
+    </w:rPr>
+  </w:style>
+  <w:style w:type="character" w:styleId="UnresolvedMention">
+    <w:name w:val="Unresolved Mention"/>
+    <w:basedOn w:val="DefaultParagraphFont"/>
+    <w:uiPriority w:val="99"/>
+    <w:semiHidden/>
+    <w:unhideWhenUsed/>
+    <w:rsid w:val="00F91E1F"/>
+    <w:rPr>
+      <w:color w:val="605E5C"/>
+      <w:shd w:val="clear" w:color="auto" w:fill="E1DFDD"/>
+    </w:rPr>
+  </w:style>
 </w:styles>
 </file>
 

</xml_diff>